<commit_message>
Implemented adding original motif enrichment to tomtom results
</commit_message>
<xml_diff>
--- a/Only Motifs end task.docx
+++ b/Only Motifs end task.docx
@@ -23,8 +23,6 @@
             <w:t>Contents</w:t>
           </w:r>
         </w:p>
-        <w:bookmarkStart w:id="0" w:name="_GoBack"/>
-        <w:bookmarkEnd w:id="0"/>
         <w:p>
           <w:pPr>
             <w:pStyle w:val="TOC1"/>
@@ -1115,15 +1113,15 @@
           <w:numId w:val="2"/>
         </w:numPr>
       </w:pPr>
+      <w:bookmarkStart w:id="0" w:name="_Toc497822346"/>
       <w:bookmarkStart w:id="1" w:name="OLE_LINK1"/>
       <w:bookmarkStart w:id="2" w:name="OLE_LINK2"/>
       <w:bookmarkStart w:id="3" w:name="OLE_LINK20"/>
-      <w:bookmarkStart w:id="4" w:name="_Toc497822346"/>
       <w:r>
         <w:lastRenderedPageBreak/>
         <w:t>loadIntervals:</w:t>
       </w:r>
-      <w:bookmarkEnd w:id="4"/>
+      <w:bookmarkEnd w:id="0"/>
     </w:p>
     <w:bookmarkEnd w:id="1"/>
     <w:bookmarkEnd w:id="2"/>
@@ -4752,7 +4750,8 @@
           <w:numId w:val="2"/>
         </w:numPr>
       </w:pPr>
-      <w:bookmarkStart w:id="5" w:name="_memeSelfMatches/randDremeSelfMatche"/>
+      <w:bookmarkStart w:id="4" w:name="_memeSelfMatches/randDremeSelfMatche"/>
+      <w:bookmarkStart w:id="5" w:name="_Toc497822347"/>
       <w:bookmarkStart w:id="6" w:name="OLE_LINK26"/>
       <w:bookmarkStart w:id="7" w:name="OLE_LINK27"/>
       <w:bookmarkStart w:id="8" w:name="OLE_LINK28"/>
@@ -4760,13 +4759,12 @@
       <w:bookmarkStart w:id="10" w:name="OLE_LINK10"/>
       <w:bookmarkStart w:id="11" w:name="OLE_LINK11"/>
       <w:bookmarkStart w:id="12" w:name="OLE_LINK12"/>
-      <w:bookmarkStart w:id="13" w:name="_Toc497822347"/>
-      <w:bookmarkEnd w:id="5"/>
+      <w:bookmarkEnd w:id="4"/>
       <w:r>
         <w:lastRenderedPageBreak/>
         <w:t>exportMemeIntervalSequences</w:t>
       </w:r>
-      <w:bookmarkEnd w:id="13"/>
+      <w:bookmarkEnd w:id="5"/>
     </w:p>
     <w:p>
       <w:r>
@@ -4813,7 +4811,7 @@
           <w:numId w:val="2"/>
         </w:numPr>
       </w:pPr>
-      <w:bookmarkStart w:id="14" w:name="_Toc497822348"/>
+      <w:bookmarkStart w:id="13" w:name="_Toc497822348"/>
       <w:r>
         <w:lastRenderedPageBreak/>
         <w:t>runMeme/runRandDreme</w:t>
@@ -4824,66 +4822,66 @@
       <w:r>
         <w:t>:</w:t>
       </w:r>
+      <w:bookmarkEnd w:id="13"/>
+    </w:p>
+    <w:p/>
+    <w:p>
+      <w:r>
+        <w:t>Runs Meme/Dreme with specified parameters, outputs the results to</w:t>
+      </w:r>
+      <w:r>
+        <w:t xml:space="preserve"> a temporary directory and then moves all the results to the directory specified in “params[</w:t>
+      </w:r>
+      <w:r>
+        <w:t>exportdir</w:t>
+      </w:r>
+      <w:r>
+        <w:t>]”</w:t>
+      </w:r>
+      <w:bookmarkStart w:id="14" w:name="OLE_LINK351"/>
+      <w:bookmarkStart w:id="15" w:name="OLE_LINK352"/>
+      <w:r>
+        <w:t>/</w:t>
+      </w:r>
+      <w:r>
+        <w:t>meme.dir</w:t>
+      </w:r>
       <w:bookmarkEnd w:id="14"/>
-    </w:p>
-    <w:p/>
-    <w:p>
-      <w:r>
-        <w:t>Runs Meme/Dreme with specified parameters, outputs the results to</w:t>
-      </w:r>
-      <w:r>
-        <w:t xml:space="preserve"> a temporary directory and then moves all the results to the directory specified in “params[</w:t>
-      </w:r>
-      <w:r>
-        <w:t>exportdir</w:t>
-      </w:r>
-      <w:r>
-        <w:t>]”</w:t>
-      </w:r>
-      <w:bookmarkStart w:id="15" w:name="OLE_LINK351"/>
-      <w:bookmarkStart w:id="16" w:name="OLE_LINK352"/>
+      <w:bookmarkEnd w:id="15"/>
       <w:r>
         <w:t>/</w:t>
       </w:r>
       <w:r>
-        <w:t>meme.dir</w:t>
-      </w:r>
-      <w:bookmarkEnd w:id="15"/>
+        <w:t>track.meme/</w:t>
+      </w:r>
+      <w:r>
+        <w:t xml:space="preserve"> </w:t>
+      </w:r>
+      <w:r>
+        <w:t>(Eg.</w:t>
+      </w:r>
+      <w:r>
+        <w:rPr>
+          <w:b/>
+        </w:rPr>
+        <w:t xml:space="preserve"> </w:t>
+      </w:r>
+      <w:r>
+        <w:t>/mnt/fastdata/mbp15ja/PC_MM_enhancers_raw_data_RNA_pipeline_intervals/export</w:t>
+      </w:r>
+      <w:r>
+        <w:t>/</w:t>
+      </w:r>
+      <w:bookmarkStart w:id="16" w:name="OLE_LINK569"/>
+      <w:bookmarkStart w:id="17" w:name="OLE_LINK570"/>
+      <w:r>
+        <w:t>meme.dir/</w:t>
+      </w:r>
+      <w:r>
+        <w:t>track.meme/</w:t>
+      </w:r>
       <w:bookmarkEnd w:id="16"/>
-      <w:r>
-        <w:t>/</w:t>
-      </w:r>
-      <w:r>
-        <w:t>track.meme/</w:t>
-      </w:r>
-      <w:r>
-        <w:t xml:space="preserve"> </w:t>
-      </w:r>
-      <w:r>
-        <w:t>(Eg.</w:t>
-      </w:r>
-      <w:r>
-        <w:rPr>
-          <w:b/>
-        </w:rPr>
-        <w:t xml:space="preserve"> </w:t>
-      </w:r>
-      <w:r>
-        <w:t>/mnt/fastdata/mbp15ja/PC_MM_enhancers_raw_data_RNA_pipeline_intervals/export</w:t>
-      </w:r>
-      <w:r>
-        <w:t>/</w:t>
-      </w:r>
-      <w:bookmarkStart w:id="17" w:name="OLE_LINK569"/>
-      <w:bookmarkStart w:id="18" w:name="OLE_LINK570"/>
-      <w:r>
-        <w:t>meme.dir/</w:t>
-      </w:r>
-      <w:r>
-        <w:t>track.meme/</w:t>
-      </w:r>
       <w:bookmarkEnd w:id="17"/>
-      <w:bookmarkEnd w:id="18"/>
       <w:r>
         <w:t xml:space="preserve">). </w:t>
       </w:r>
@@ -4941,15 +4939,15 @@
       <w:r>
         <w:t xml:space="preserve">. Eg. </w:t>
       </w:r>
-      <w:bookmarkStart w:id="19" w:name="OLE_LINK29"/>
-      <w:bookmarkStart w:id="20" w:name="OLE_LINK30"/>
-      <w:bookmarkStart w:id="21" w:name="OLE_LINK31"/>
+      <w:bookmarkStart w:id="18" w:name="OLE_LINK29"/>
+      <w:bookmarkStart w:id="19" w:name="OLE_LINK30"/>
+      <w:bookmarkStart w:id="20" w:name="OLE_LINK31"/>
       <w:r>
         <w:t>meme.dir/enhancers_intersect_overexpressed_genes_id.meme</w:t>
       </w:r>
+      <w:bookmarkEnd w:id="18"/>
       <w:bookmarkEnd w:id="19"/>
       <w:bookmarkEnd w:id="20"/>
-      <w:bookmarkEnd w:id="21"/>
     </w:p>
     <w:p>
       <w:pPr>
@@ -4972,7 +4970,7 @@
           <w:numId w:val="2"/>
         </w:numPr>
       </w:pPr>
-      <w:bookmarkStart w:id="22" w:name="_Toc497822349"/>
+      <w:bookmarkStart w:id="21" w:name="_Toc497822349"/>
       <w:r>
         <w:lastRenderedPageBreak/>
         <w:t>memeSelfMatches/randDremeSelfMatches</w:t>
@@ -4980,7 +4978,7 @@
       <w:r>
         <w:t>:</w:t>
       </w:r>
-      <w:bookmarkEnd w:id="22"/>
+      <w:bookmarkEnd w:id="21"/>
     </w:p>
     <w:bookmarkEnd w:id="9"/>
     <w:bookmarkEnd w:id="10"/>
@@ -5001,24 +4999,24 @@
       <w:r>
         <w:t xml:space="preserve">The </w:t>
       </w:r>
-      <w:bookmarkStart w:id="23" w:name="OLE_LINK7"/>
-      <w:bookmarkStart w:id="24" w:name="OLE_LINK8"/>
+      <w:bookmarkStart w:id="22" w:name="OLE_LINK7"/>
+      <w:bookmarkStart w:id="23" w:name="OLE_LINK8"/>
       <w:r>
         <w:t>q-value is the minimal false discovery rate at which the observed similarity would be deemed significant</w:t>
       </w:r>
+      <w:bookmarkEnd w:id="22"/>
       <w:bookmarkEnd w:id="23"/>
-      <w:bookmarkEnd w:id="24"/>
       <w:r>
         <w:t xml:space="preserve">, lower q-value, more significant (than by chance). </w:t>
       </w:r>
-      <w:bookmarkStart w:id="25" w:name="OLE_LINK16"/>
-      <w:bookmarkStart w:id="26" w:name="OLE_LINK17"/>
+      <w:bookmarkStart w:id="24" w:name="OLE_LINK16"/>
+      <w:bookmarkStart w:id="25" w:name="OLE_LINK17"/>
       <w:r>
         <w:t xml:space="preserve">The output contains results for each query, in the order that the queries appear in the input file. </w:t>
       </w:r>
     </w:p>
+    <w:bookmarkEnd w:id="24"/>
     <w:bookmarkEnd w:id="25"/>
-    <w:bookmarkEnd w:id="26"/>
     <w:p>
       <w:r>
         <w:br w:type="page"/>
@@ -6728,13 +6726,13 @@
       <w:r>
         <w:t xml:space="preserve">The scores of columns that overlap for a given offset are summed. This summed score is then converted to a p-value. The reported p-value is the minimal p-value over all possible offsets. To compensate for multiple testing, each reported p-value is converted to an E-value by multiplying it by twice the </w:t>
       </w:r>
-      <w:bookmarkStart w:id="27" w:name="OLE_LINK5"/>
-      <w:bookmarkStart w:id="28" w:name="OLE_LINK6"/>
+      <w:bookmarkStart w:id="26" w:name="OLE_LINK5"/>
+      <w:bookmarkStart w:id="27" w:name="OLE_LINK6"/>
       <w:r>
         <w:t>number of target motifs</w:t>
       </w:r>
+      <w:bookmarkEnd w:id="26"/>
       <w:bookmarkEnd w:id="27"/>
-      <w:bookmarkEnd w:id="28"/>
       <w:r>
         <w:t>. As a second type of multiple-testing correction, q-values for each match are computed from the set of p-values and reported.</w:t>
       </w:r>
@@ -6796,12 +6794,12 @@
       <w:r>
         <w:t xml:space="preserve">The main output file is named tomtom.html and can be viewed with a web browser. The tomtom.html file is created from the tomtom.xml file. </w:t>
       </w:r>
-      <w:bookmarkStart w:id="29" w:name="OLE_LINK19"/>
+      <w:bookmarkStart w:id="28" w:name="OLE_LINK19"/>
       <w:r>
         <w:t>An additional file, tomtom.txt, contains a simplified, text-only version of the output. (See -text, below, for the text output format.)</w:t>
       </w:r>
     </w:p>
-    <w:bookmarkEnd w:id="29"/>
+    <w:bookmarkEnd w:id="28"/>
     <w:p>
       <w:r>
         <w:t>For each query-target match, two additional files containing LOGO alignments may also be written -- an encapsulated postscript file (.eps) if the -eps flag is specified and a portable network graphic file (.png) if the -png flag is specified. An install of ghostscript is required to create the png file.</w:t>
@@ -6829,18 +6827,18 @@
       <w:r>
         <w:t xml:space="preserve">Therefore </w:t>
       </w:r>
-      <w:bookmarkStart w:id="30" w:name="OLE_LINK32"/>
-      <w:bookmarkStart w:id="31" w:name="OLE_LINK33"/>
-      <w:bookmarkStart w:id="32" w:name="OLE_LINK34"/>
+      <w:bookmarkStart w:id="29" w:name="OLE_LINK32"/>
+      <w:bookmarkStart w:id="30" w:name="OLE_LINK33"/>
+      <w:bookmarkStart w:id="31" w:name="OLE_LINK34"/>
       <w:r>
         <w:t xml:space="preserve">compare sequences to </w:t>
       </w:r>
       <w:r>
         <w:t>the same sequences</w:t>
       </w:r>
+      <w:bookmarkEnd w:id="29"/>
       <w:bookmarkEnd w:id="30"/>
       <w:bookmarkEnd w:id="31"/>
-      <w:bookmarkEnd w:id="32"/>
       <w:r>
         <w:t xml:space="preserve">, </w:t>
       </w:r>
@@ -6864,25 +6862,25 @@
           <w:numId w:val="2"/>
         </w:numPr>
       </w:pPr>
-      <w:bookmarkStart w:id="33" w:name="OLE_LINK648"/>
-      <w:bookmarkStart w:id="34" w:name="OLE_LINK649"/>
-      <w:bookmarkStart w:id="35" w:name="_Toc497822350"/>
+      <w:bookmarkStart w:id="32" w:name="OLE_LINK648"/>
+      <w:bookmarkStart w:id="33" w:name="OLE_LINK649"/>
+      <w:bookmarkStart w:id="34" w:name="_Toc497822350"/>
       <w:r>
         <w:lastRenderedPageBreak/>
         <w:t>getMemeSeeds</w:t>
       </w:r>
+      <w:bookmarkEnd w:id="32"/>
       <w:bookmarkEnd w:id="33"/>
+      <w:r>
+        <w:t>/</w:t>
+      </w:r>
+      <w:r>
+        <w:t>getRandDremeSeeds</w:t>
+      </w:r>
+      <w:r>
+        <w:t>:</w:t>
+      </w:r>
       <w:bookmarkEnd w:id="34"/>
-      <w:r>
-        <w:t>/</w:t>
-      </w:r>
-      <w:r>
-        <w:t>getRandDremeSeeds</w:t>
-      </w:r>
-      <w:r>
-        <w:t>:</w:t>
-      </w:r>
-      <w:bookmarkEnd w:id="35"/>
     </w:p>
     <w:p/>
     <w:p>
@@ -8796,7 +8794,7 @@
           <w:i/>
         </w:rPr>
       </w:pPr>
-      <w:commentRangeStart w:id="36"/>
+      <w:commentRangeStart w:id="35"/>
       <w:r>
         <w:rPr>
           <w:rFonts w:ascii="Courier New" w:hAnsi="Courier New" w:cs="Courier New"/>
@@ -8955,12 +8953,12 @@
         </w:rPr>
         <w:t>…</w:t>
       </w:r>
-      <w:commentRangeEnd w:id="36"/>
+      <w:commentRangeEnd w:id="35"/>
       <w:r>
         <w:rPr>
           <w:rStyle w:val="CommentReference"/>
         </w:rPr>
-        <w:commentReference w:id="36"/>
+        <w:commentReference w:id="35"/>
       </w:r>
     </w:p>
     <w:p>
@@ -9371,7 +9369,7 @@
           <w:i/>
         </w:rPr>
       </w:pPr>
-      <w:commentRangeStart w:id="37"/>
+      <w:commentRangeStart w:id="36"/>
       <w:r>
         <w:rPr>
           <w:rFonts w:ascii="Courier New" w:hAnsi="Courier New" w:cs="Courier New"/>
@@ -9417,12 +9415,12 @@
         </w:rPr>
         <w:t>********************************************************************************</w:t>
       </w:r>
-      <w:commentRangeEnd w:id="37"/>
+      <w:commentRangeEnd w:id="36"/>
       <w:r>
         <w:rPr>
           <w:rStyle w:val="CommentReference"/>
         </w:rPr>
-        <w:commentReference w:id="37"/>
+        <w:commentReference w:id="36"/>
       </w:r>
     </w:p>
     <w:p>
@@ -10579,7 +10577,7 @@
           <w:i/>
         </w:rPr>
       </w:pPr>
-      <w:commentRangeStart w:id="38"/>
+      <w:commentRangeStart w:id="37"/>
       <w:r>
         <w:rPr>
           <w:rFonts w:ascii="Courier New" w:hAnsi="Courier New" w:cs="Courier New"/>
@@ -10654,12 +10652,12 @@
         </w:rPr>
         <w:t xml:space="preserve">  0.000000  0.940000  0.020000 </w:t>
       </w:r>
-      <w:commentRangeEnd w:id="38"/>
+      <w:commentRangeEnd w:id="37"/>
       <w:r>
         <w:rPr>
           <w:rStyle w:val="CommentReference"/>
         </w:rPr>
-        <w:commentReference w:id="38"/>
+        <w:commentReference w:id="37"/>
       </w:r>
     </w:p>
     <w:p>
@@ -10804,8 +10802,8 @@
       <w:r>
         <w:t xml:space="preserve"> with q-value &lt; 0.05 and groups any motifs complying with this together with the motif m. After this pass it performs another pass where it tries to cluster groups with weaker (q-value &lt; 0.10) similarity. </w:t>
       </w:r>
-      <w:bookmarkStart w:id="39" w:name="OLE_LINK15"/>
-      <w:bookmarkStart w:id="40" w:name="OLE_LINK18"/>
+      <w:bookmarkStart w:id="38" w:name="OLE_LINK15"/>
+      <w:bookmarkStart w:id="39" w:name="OLE_LINK18"/>
       <w:r>
         <w:t>It reports the seed motif m from each group</w:t>
       </w:r>
@@ -10815,20 +10813,20 @@
       <w:r>
         <w:t>.</w:t>
       </w:r>
+      <w:bookmarkEnd w:id="38"/>
       <w:bookmarkEnd w:id="39"/>
+    </w:p>
+    <w:p>
+      <w:r>
+        <w:t xml:space="preserve">meme.dir/enhancers_intersect_overexpressed_genes_id_200bp.meme.self_matches, meme.dir/enhancers_intersect_overexpressed_genes_id_200bp.meme -&gt; </w:t>
+      </w:r>
+      <w:bookmarkStart w:id="40" w:name="OLE_LINK650"/>
+      <w:bookmarkStart w:id="41" w:name="OLE_LINK651"/>
+      <w:r>
+        <w:t xml:space="preserve">meme.dir/enhancers_intersect_overexpressed_genes_id_200bp.meme.seeds </w:t>
+      </w:r>
       <w:bookmarkEnd w:id="40"/>
-    </w:p>
-    <w:p>
-      <w:r>
-        <w:t xml:space="preserve">meme.dir/enhancers_intersect_overexpressed_genes_id_200bp.meme.self_matches, meme.dir/enhancers_intersect_overexpressed_genes_id_200bp.meme -&gt; </w:t>
-      </w:r>
-      <w:bookmarkStart w:id="41" w:name="OLE_LINK650"/>
-      <w:bookmarkStart w:id="42" w:name="OLE_LINK651"/>
-      <w:r>
-        <w:t xml:space="preserve">meme.dir/enhancers_intersect_overexpressed_genes_id_200bp.meme.seeds </w:t>
-      </w:r>
       <w:bookmarkEnd w:id="41"/>
-      <w:bookmarkEnd w:id="42"/>
       <w:r>
         <w:br w:type="page"/>
       </w:r>
@@ -10841,39 +10839,43 @@
           <w:numId w:val="2"/>
         </w:numPr>
       </w:pPr>
-      <w:bookmarkStart w:id="43" w:name="OLE_LINK281"/>
-      <w:bookmarkStart w:id="44" w:name="OLE_LINK282"/>
-      <w:bookmarkStart w:id="45" w:name="OLE_LINK3"/>
-      <w:bookmarkStart w:id="46" w:name="OLE_LINK14"/>
-      <w:bookmarkStart w:id="47" w:name="_Toc497822351"/>
+      <w:bookmarkStart w:id="42" w:name="OLE_LINK281"/>
+      <w:bookmarkStart w:id="43" w:name="OLE_LINK282"/>
+      <w:bookmarkStart w:id="44" w:name="OLE_LINK50"/>
+      <w:bookmarkStart w:id="45" w:name="OLE_LINK51"/>
+      <w:bookmarkStart w:id="46" w:name="OLE_LINK3"/>
+      <w:bookmarkStart w:id="47" w:name="OLE_LINK14"/>
+      <w:bookmarkStart w:id="48" w:name="_Toc497822351"/>
       <w:r>
         <w:lastRenderedPageBreak/>
         <w:t>compareRandDremeTracks</w:t>
       </w:r>
+      <w:bookmarkEnd w:id="42"/>
       <w:bookmarkEnd w:id="43"/>
       <w:bookmarkEnd w:id="44"/>
+      <w:bookmarkEnd w:id="45"/>
       <w:r>
         <w:t>/compareMemeTracks</w:t>
       </w:r>
-      <w:bookmarkEnd w:id="45"/>
       <w:bookmarkEnd w:id="46"/>
+      <w:bookmarkEnd w:id="47"/>
       <w:r>
         <w:t>:</w:t>
       </w:r>
-      <w:bookmarkEnd w:id="47"/>
+      <w:bookmarkEnd w:id="48"/>
     </w:p>
     <w:p/>
     <w:p>
       <w:r>
         <w:t xml:space="preserve">Does the same as </w:t>
       </w:r>
-      <w:bookmarkStart w:id="48" w:name="OLE_LINK4"/>
-      <w:bookmarkStart w:id="49" w:name="OLE_LINK13"/>
+      <w:bookmarkStart w:id="49" w:name="OLE_LINK4"/>
+      <w:bookmarkStart w:id="50" w:name="OLE_LINK13"/>
       <w:r>
         <w:t>memeSelfMatches/randDremeSelfMatches</w:t>
       </w:r>
-      <w:bookmarkEnd w:id="48"/>
       <w:bookmarkEnd w:id="49"/>
+      <w:bookmarkEnd w:id="50"/>
       <w:r>
         <w:t xml:space="preserve"> comparing all the clustered seeds (after selfMatches and clustering) for all files in a certain method (eg. All files from randDreme) between each other, both ways: file1 with file 2 and file2 with file1.</w:t>
       </w:r>
@@ -10889,12 +10891,12 @@
           <w:numId w:val="2"/>
         </w:numPr>
       </w:pPr>
-      <w:bookmarkStart w:id="50" w:name="_Toc497822352"/>
+      <w:bookmarkStart w:id="51" w:name="_Toc497822352"/>
       <w:r>
         <w:lastRenderedPageBreak/>
         <w:t>loadMotifSequenceComposition:</w:t>
       </w:r>
-      <w:bookmarkEnd w:id="50"/>
+      <w:bookmarkEnd w:id="51"/>
     </w:p>
     <w:p/>
     <w:p>
@@ -14231,12 +14233,12 @@
           <w:numId w:val="2"/>
         </w:numPr>
       </w:pPr>
-      <w:bookmarkStart w:id="51" w:name="_Toc497822353"/>
+      <w:bookmarkStart w:id="52" w:name="_Toc497822353"/>
       <w:r>
         <w:lastRenderedPageBreak/>
         <w:t>runTomTom</w:t>
       </w:r>
-      <w:bookmarkEnd w:id="51"/>
+      <w:bookmarkEnd w:id="52"/>
     </w:p>
     <w:p/>
     <w:p>
@@ -14252,14 +14254,14 @@
       <w:r>
         <w:t xml:space="preserve"> on a per track basis: </w:t>
       </w:r>
-      <w:bookmarkStart w:id="52" w:name="OLE_LINK22"/>
-      <w:bookmarkStart w:id="53" w:name="OLE_LINK23"/>
-      <w:bookmarkStart w:id="54" w:name="OLE_LINK24"/>
-      <w:bookmarkStart w:id="55" w:name="OLE_LINK25"/>
+      <w:bookmarkStart w:id="53" w:name="OLE_LINK22"/>
+      <w:bookmarkStart w:id="54" w:name="OLE_LINK23"/>
+      <w:bookmarkStart w:id="55" w:name="OLE_LINK24"/>
+      <w:bookmarkStart w:id="56" w:name="OLE_LINK25"/>
       <w:r>
         <w:t>for one track gets the most significant seeds for each cluster and then looks for these seeds in the databases of known motifs provided.</w:t>
       </w:r>
-      <w:bookmarkEnd w:id="52"/>
+      <w:bookmarkEnd w:id="53"/>
     </w:p>
     <w:p>
       <w:r>
@@ -14267,10 +14269,10 @@
       </w:r>
     </w:p>
     <w:p>
-      <w:bookmarkStart w:id="56" w:name="OLE_LINK21"/>
-      <w:bookmarkEnd w:id="53"/>
+      <w:bookmarkStart w:id="57" w:name="OLE_LINK21"/>
       <w:bookmarkEnd w:id="54"/>
       <w:bookmarkEnd w:id="55"/>
+      <w:bookmarkEnd w:id="56"/>
       <w:r>
         <w:t xml:space="preserve">Differently to the methods memeSelfMatches/randDremeSelfMatches and compareMemeTracks/compareRandDremeTracks, produces the results </w:t>
       </w:r>
@@ -14377,17 +14379,44 @@
       <w:r>
         <w:t>In the “Matches” section of the HTML file, the results are ordered</w:t>
       </w:r>
-      <w:bookmarkEnd w:id="56"/>
-      <w:r>
-        <w:t xml:space="preserve"> first by decreasing significance of enrichment of the meme seed (results for Meme after similar seeds are combined)</w:t>
-      </w:r>
-      <w:r>
-        <w:t>. Then, for each seed,</w:t>
-      </w:r>
-      <w:r>
-        <w:t xml:space="preserve"> by increasing E-value (decreasing significance) of the match of the meme seed with a target motif.</w:t>
-      </w:r>
-      <w:r>
+      <w:bookmarkEnd w:id="57"/>
+      <w:r>
+        <w:t xml:space="preserve"> first </w:t>
+      </w:r>
+      <w:r>
+        <w:t>alphabetically from the seed motif letters, then</w:t>
+      </w:r>
+      <w:r>
+        <w:t>by decreasing significance of enrichment of the meme seed (</w:t>
+      </w:r>
+      <w:r>
+        <w:rPr>
+          <w:b/>
+        </w:rPr>
+        <w:t>seed enrichment in Tomtom used database, not original enrichment of seed in the original regions</w:t>
+      </w:r>
+      <w:r>
+        <w:t>).</w:t>
+      </w:r>
+    </w:p>
+    <w:p>
+      <w:pPr>
+        <w:rPr>
+          <w:b/>
+        </w:rPr>
+      </w:pPr>
+      <w:bookmarkStart w:id="58" w:name="_GoBack"/>
+      <w:r>
+        <w:rPr>
+          <w:b/>
+        </w:rPr>
+        <w:t>To also get the enrichment in the original regions, the task “outputTomTomWithMotifEnrichment” must be used.</w:t>
+      </w:r>
+      <w:bookmarkEnd w:id="58"/>
+      <w:r>
+        <w:rPr>
+          <w:b/>
+        </w:rPr>
         <w:br w:type="page"/>
       </w:r>
     </w:p>
@@ -14399,25 +14428,25 @@
           <w:numId w:val="2"/>
         </w:numPr>
       </w:pPr>
-      <w:bookmarkStart w:id="57" w:name="_Toc497822354"/>
+      <w:bookmarkStart w:id="59" w:name="_Toc497822354"/>
       <w:r>
         <w:lastRenderedPageBreak/>
         <w:t>Sample run</w:t>
       </w:r>
-      <w:bookmarkEnd w:id="57"/>
+      <w:bookmarkEnd w:id="59"/>
     </w:p>
     <w:p/>
     <w:p>
       <w:r>
         <w:t xml:space="preserve">Starting with two bed files: </w:t>
       </w:r>
-      <w:bookmarkStart w:id="58" w:name="OLE_LINK283"/>
-      <w:bookmarkStart w:id="59" w:name="OLE_LINK284"/>
+      <w:bookmarkStart w:id="60" w:name="OLE_LINK283"/>
+      <w:bookmarkStart w:id="61" w:name="OLE_LINK284"/>
       <w:r>
         <w:t>enhancers_intersect_overexpressed_genes_id_200bp.bed.gz</w:t>
       </w:r>
-      <w:bookmarkEnd w:id="58"/>
-      <w:bookmarkEnd w:id="59"/>
+      <w:bookmarkEnd w:id="60"/>
+      <w:bookmarkEnd w:id="61"/>
       <w:r>
         <w:t xml:space="preserve"> </w:t>
       </w:r>
@@ -14427,14 +14456,14 @@
       <w:r>
         <w:t xml:space="preserve"> </w:t>
       </w:r>
-      <w:bookmarkStart w:id="60" w:name="OLE_LINK285"/>
-      <w:bookmarkStart w:id="61" w:name="OLE_LINK286"/>
+      <w:bookmarkStart w:id="62" w:name="OLE_LINK285"/>
+      <w:bookmarkStart w:id="63" w:name="OLE_LINK286"/>
       <w:r>
         <w:t>enhancers_intersect_overexpressed_genes_id.bed.gz</w:t>
       </w:r>
     </w:p>
-    <w:bookmarkEnd w:id="60"/>
-    <w:bookmarkEnd w:id="61"/>
+    <w:bookmarkEnd w:id="62"/>
+    <w:bookmarkEnd w:id="63"/>
     <w:p>
       <w:r>
         <w:t>enhancers_intersect_overexpressed_genes_id_200bp.bed.gz</w:t>
@@ -14471,8 +14500,8 @@
         </w:rPr>
         <w:t xml:space="preserve"> </w:t>
       </w:r>
-      <w:bookmarkStart w:id="62" w:name="OLE_LINK287"/>
-      <w:bookmarkStart w:id="63" w:name="OLE_LINK288"/>
+      <w:bookmarkStart w:id="64" w:name="OLE_LINK287"/>
+      <w:bookmarkStart w:id="65" w:name="OLE_LINK288"/>
       <w:r>
         <w:rPr>
           <w:b/>
@@ -14480,8 +14509,8 @@
         </w:rPr>
         <w:t>(motifs commonly found in the regions)</w:t>
       </w:r>
-      <w:bookmarkEnd w:id="62"/>
-      <w:bookmarkEnd w:id="63"/>
+      <w:bookmarkEnd w:id="64"/>
+      <w:bookmarkEnd w:id="65"/>
       <w:r>
         <w:rPr>
           <w:b/>
@@ -14639,9 +14668,9 @@
         </w:rPr>
         <w:t xml:space="preserve">randDremeSelfMatches </w:t>
       </w:r>
-      <w:bookmarkStart w:id="64" w:name="OLE_LINK289"/>
-      <w:bookmarkStart w:id="65" w:name="OLE_LINK290"/>
-      <w:bookmarkStart w:id="66" w:name="OLE_LINK291"/>
+      <w:bookmarkStart w:id="66" w:name="OLE_LINK289"/>
+      <w:bookmarkStart w:id="67" w:name="OLE_LINK290"/>
+      <w:bookmarkStart w:id="68" w:name="OLE_LINK291"/>
       <w:r>
         <w:rPr>
           <w:b/>
@@ -14649,9 +14678,9 @@
         </w:rPr>
         <w:t>(motifs commonly found in the regions matching with themselves)</w:t>
       </w:r>
-      <w:bookmarkEnd w:id="64"/>
-      <w:bookmarkEnd w:id="65"/>
       <w:bookmarkEnd w:id="66"/>
+      <w:bookmarkEnd w:id="67"/>
+      <w:bookmarkEnd w:id="68"/>
       <w:r>
         <w:rPr>
           <w:b/>
@@ -14862,9 +14891,9 @@
         </w:rPr>
         <w:t xml:space="preserve">getRandDremeSeeds </w:t>
       </w:r>
-      <w:bookmarkStart w:id="67" w:name="OLE_LINK292"/>
-      <w:bookmarkStart w:id="68" w:name="OLE_LINK293"/>
-      <w:bookmarkStart w:id="69" w:name="OLE_LINK294"/>
+      <w:bookmarkStart w:id="69" w:name="OLE_LINK292"/>
+      <w:bookmarkStart w:id="70" w:name="OLE_LINK293"/>
+      <w:bookmarkStart w:id="71" w:name="OLE_LINK294"/>
       <w:r>
         <w:rPr>
           <w:b/>
@@ -14886,9 +14915,9 @@
         </w:rPr>
         <w:t>)</w:t>
       </w:r>
-      <w:bookmarkEnd w:id="67"/>
-      <w:bookmarkEnd w:id="68"/>
       <w:bookmarkEnd w:id="69"/>
+      <w:bookmarkEnd w:id="70"/>
+      <w:bookmarkEnd w:id="71"/>
       <w:r>
         <w:rPr>
           <w:b/>
@@ -15042,7 +15071,7 @@
         </w:rPr>
         <w:t xml:space="preserve"> </w:t>
       </w:r>
-      <w:bookmarkStart w:id="70" w:name="OLE_LINK295"/>
+      <w:bookmarkStart w:id="72" w:name="OLE_LINK295"/>
       <w:r>
         <w:rPr>
           <w:b/>
@@ -15050,7 +15079,7 @@
         </w:rPr>
         <w:t>for the same method (RandDreme) compare the seeds found in the previous step among the files</w:t>
       </w:r>
-      <w:bookmarkEnd w:id="70"/>
+      <w:bookmarkEnd w:id="72"/>
       <w:r>
         <w:rPr>
           <w:b/>
@@ -15058,10 +15087,10 @@
         </w:rPr>
         <w:t xml:space="preserve">, </w:t>
       </w:r>
-      <w:bookmarkStart w:id="71" w:name="OLE_LINK298"/>
-      <w:bookmarkStart w:id="72" w:name="OLE_LINK299"/>
-      <w:bookmarkStart w:id="73" w:name="OLE_LINK296"/>
-      <w:bookmarkStart w:id="74" w:name="OLE_LINK297"/>
+      <w:bookmarkStart w:id="73" w:name="OLE_LINK298"/>
+      <w:bookmarkStart w:id="74" w:name="OLE_LINK299"/>
+      <w:bookmarkStart w:id="75" w:name="OLE_LINK296"/>
+      <w:bookmarkStart w:id="76" w:name="OLE_LINK297"/>
       <w:r>
         <w:rPr>
           <w:b/>
@@ -15069,8 +15098,8 @@
         </w:rPr>
         <w:t xml:space="preserve">order of comparison: </w:t>
       </w:r>
-      <w:bookmarkEnd w:id="71"/>
-      <w:bookmarkEnd w:id="72"/>
+      <w:bookmarkEnd w:id="73"/>
+      <w:bookmarkEnd w:id="74"/>
       <w:r>
         <w:rPr>
           <w:b/>
@@ -15078,8 +15107,8 @@
         </w:rPr>
         <w:t>merged to 200bp</w:t>
       </w:r>
-      <w:bookmarkEnd w:id="73"/>
-      <w:bookmarkEnd w:id="74"/>
+      <w:bookmarkEnd w:id="75"/>
+      <w:bookmarkEnd w:id="76"/>
       <w:r>
         <w:rPr>
           <w:b/>
@@ -15228,7 +15257,7 @@
 
 <file path=word/comments.xml><?xml version="1.0" encoding="utf-8"?>
 <w:comments xmlns:wpc="http://schemas.microsoft.com/office/word/2010/wordprocessingCanvas" xmlns:mc="http://schemas.openxmlformats.org/markup-compatibility/2006" xmlns:o="urn:schemas-microsoft-com:office:office" xmlns:r="http://schemas.openxmlformats.org/officeDocument/2006/relationships" xmlns:m="http://schemas.openxmlformats.org/officeDocument/2006/math" xmlns:v="urn:schemas-microsoft-com:vml" xmlns:wp14="http://schemas.microsoft.com/office/word/2010/wordprocessingDrawing" xmlns:wp="http://schemas.openxmlformats.org/drawingml/2006/wordprocessingDrawing" xmlns:w10="urn:schemas-microsoft-com:office:word" xmlns:w="http://schemas.openxmlformats.org/wordprocessingml/2006/main" xmlns:w14="http://schemas.microsoft.com/office/word/2010/wordml" xmlns:w15="http://schemas.microsoft.com/office/word/2012/wordml" xmlns:wpg="http://schemas.microsoft.com/office/word/2010/wordprocessingGroup" xmlns:wpi="http://schemas.microsoft.com/office/word/2010/wordprocessingInk" xmlns:wne="http://schemas.microsoft.com/office/word/2006/wordml" xmlns:wps="http://schemas.microsoft.com/office/word/2010/wordprocessingShape" mc:Ignorable="w14 w15 wp14">
-  <w:comment w:id="36" w:author="Jaime Alvarez" w:date="2016-11-16T13:30:00Z" w:initials="JA">
+  <w:comment w:id="35" w:author="Jaime Alvarez" w:date="2016-11-16T13:30:00Z" w:initials="JA">
     <w:p>
       <w:pPr>
         <w:pStyle w:val="CommentText"/>
@@ -15244,7 +15273,7 @@
       </w:r>
     </w:p>
   </w:comment>
-  <w:comment w:id="37" w:author="Jaime Alvarez" w:date="2016-11-16T13:35:00Z" w:initials="JA">
+  <w:comment w:id="36" w:author="Jaime Alvarez" w:date="2016-11-16T13:35:00Z" w:initials="JA">
     <w:p>
       <w:pPr>
         <w:pStyle w:val="CommentText"/>
@@ -15273,7 +15302,7 @@
       </w:r>
     </w:p>
   </w:comment>
-  <w:comment w:id="38" w:author="Jaime Alvarez" w:date="2016-11-16T15:42:00Z" w:initials="JA">
+  <w:comment w:id="37" w:author="Jaime Alvarez" w:date="2016-11-16T15:42:00Z" w:initials="JA">
     <w:p>
       <w:pPr>
         <w:pStyle w:val="CommentText"/>
@@ -15302,7 +15331,7 @@
 
 <file path=word/numbering.xml><?xml version="1.0" encoding="utf-8"?>
 <w:numbering xmlns:wpc="http://schemas.microsoft.com/office/word/2010/wordprocessingCanvas" xmlns:mc="http://schemas.openxmlformats.org/markup-compatibility/2006" xmlns:o="urn:schemas-microsoft-com:office:office" xmlns:r="http://schemas.openxmlformats.org/officeDocument/2006/relationships" xmlns:m="http://schemas.openxmlformats.org/officeDocument/2006/math" xmlns:v="urn:schemas-microsoft-com:vml" xmlns:wp14="http://schemas.microsoft.com/office/word/2010/wordprocessingDrawing" xmlns:wp="http://schemas.openxmlformats.org/drawingml/2006/wordprocessingDrawing" xmlns:w10="urn:schemas-microsoft-com:office:word" xmlns:w="http://schemas.openxmlformats.org/wordprocessingml/2006/main" xmlns:w14="http://schemas.microsoft.com/office/word/2010/wordml" xmlns:w15="http://schemas.microsoft.com/office/word/2012/wordml" xmlns:wpg="http://schemas.microsoft.com/office/word/2010/wordprocessingGroup" xmlns:wpi="http://schemas.microsoft.com/office/word/2010/wordprocessingInk" xmlns:wne="http://schemas.microsoft.com/office/word/2006/wordml" xmlns:wps="http://schemas.microsoft.com/office/word/2010/wordprocessingShape" mc:Ignorable="w14 w15 wp14">
-  <w:abstractNum w:abstractNumId="0" w15:restartNumberingAfterBreak="0">
+  <w:abstractNum w:abstractNumId="0">
     <w:nsid w:val="19260384"/>
     <w:multiLevelType w:val="hybridMultilevel"/>
     <w:tmpl w:val="36246B4E"/>
@@ -15388,7 +15417,7 @@
       </w:pPr>
     </w:lvl>
   </w:abstractNum>
-  <w:abstractNum w:abstractNumId="1" w15:restartNumberingAfterBreak="0">
+  <w:abstractNum w:abstractNumId="1">
     <w:nsid w:val="1B8A3BDB"/>
     <w:multiLevelType w:val="hybridMultilevel"/>
     <w:tmpl w:val="E488E2BC"/>
@@ -15501,7 +15530,7 @@
       </w:rPr>
     </w:lvl>
   </w:abstractNum>
-  <w:abstractNum w:abstractNumId="2" w15:restartNumberingAfterBreak="0">
+  <w:abstractNum w:abstractNumId="2">
     <w:nsid w:val="2534017D"/>
     <w:multiLevelType w:val="hybridMultilevel"/>
     <w:tmpl w:val="020C0126"/>
@@ -15587,7 +15616,7 @@
       </w:pPr>
     </w:lvl>
   </w:abstractNum>
-  <w:abstractNum w:abstractNumId="3" w15:restartNumberingAfterBreak="0">
+  <w:abstractNum w:abstractNumId="3">
     <w:nsid w:val="65FF3830"/>
     <w:multiLevelType w:val="hybridMultilevel"/>
     <w:tmpl w:val="797E6B00"/>
@@ -15700,7 +15729,7 @@
       </w:rPr>
     </w:lvl>
   </w:abstractNum>
-  <w:abstractNum w:abstractNumId="4" w15:restartNumberingAfterBreak="0">
+  <w:abstractNum w:abstractNumId="4">
     <w:nsid w:val="76DC1D66"/>
     <w:multiLevelType w:val="hybridMultilevel"/>
     <w:tmpl w:val="2084DA6A"/>
@@ -16258,6 +16287,7 @@
   <w:style w:type="character" w:default="1" w:styleId="DefaultParagraphFont">
     <w:name w:val="Default Paragraph Font"/>
     <w:uiPriority w:val="1"/>
+    <w:semiHidden/>
     <w:unhideWhenUsed/>
   </w:style>
   <w:style w:type="table" w:default="1" w:styleId="TableNormal">
@@ -16737,7 +16767,7 @@
 </file>
 
 <file path=customXml/itemProps1.xml><?xml version="1.0" encoding="utf-8"?>
-<ds:datastoreItem xmlns:ds="http://schemas.openxmlformats.org/officeDocument/2006/customXml" ds:itemID="{BC9FCEB6-2D41-416C-87A2-46ABE8C6F094}">
+<ds:datastoreItem xmlns:ds="http://schemas.openxmlformats.org/officeDocument/2006/customXml" ds:itemID="{D39A065D-CF0D-40C5-83A2-6F632DF00624}">
   <ds:schemaRefs>
     <ds:schemaRef ds:uri="http://schemas.openxmlformats.org/officeDocument/2006/bibliography"/>
   </ds:schemaRefs>

</xml_diff>